<commit_message>
Updating the team info sheet for 2020
</commit_message>
<xml_diff>
--- a/ui/images/gatool_team_information_sheets.docx
+++ b/ui/images/gatool_team_information_sheets.docx
@@ -12,7 +12,19 @@
         <w:rPr>
           <w:b/>
         </w:rPr>
-        <w:t>Welcome to the FIRST World Championship in Detroit, Michigan!</w:t>
+        <w:t xml:space="preserve">Welcome to the </w:t>
+      </w:r>
+      <w:r>
+        <w:rPr>
+          <w:b/>
+        </w:rPr>
+        <w:t>ENTER YOUR EVENT NAME HERE</w:t>
+      </w:r>
+      <w:r>
+        <w:rPr>
+          <w:b/>
+        </w:rPr>
+        <w:t>!</w:t>
       </w:r>
     </w:p>
     <w:p>
@@ -24,13 +36,13 @@
         </w:rPr>
       </w:pPr>
       <w:r>
-        <w:t>Congratulations on a great DESTINATION</w:t>
-      </w:r>
-      <w:r>
-        <w:t>:</w:t>
-      </w:r>
-      <w:r>
-        <w:t xml:space="preserve"> DEEP SPACE season. I am your game announcer and I would like to make sure that I have the most current and correct information regarding your team. Would you please review the information below and make any </w:t>
+        <w:t xml:space="preserve">Congratulations on a great </w:t>
+      </w:r>
+      <w:r>
+        <w:t>INFINITE RECHARGE</w:t>
+      </w:r>
+      <w:r>
+        <w:t xml:space="preserve"> season. I am your game announcer and I would like to make sure that I have the most current and correct information regarding your team. Would you please review the information below and make any </w:t>
       </w:r>
       <w:r>
         <w:t>corrections?</w:t>
@@ -39,6 +51,9 @@
         <w:t xml:space="preserve"> </w:t>
       </w:r>
       <w:r>
+        <w:br/>
+      </w:r>
+      <w:r>
         <w:rPr>
           <w:b/>
         </w:rPr>
@@ -78,12 +93,6 @@
       </w:r>
       <w:r>
         <w:t xml:space="preserve"> </w:t>
-      </w:r>
-      <w:r>
-        <w:tab/>
-      </w:r>
-      <w:r>
-        <w:tab/>
       </w:r>
       <w:r>
         <w:rPr>
@@ -154,25 +163,51 @@
             <w:r>
               <w:instrText xml:space="preserve"> = "" "</w:instrText>
             </w:r>
-            <w:fldSimple w:instr=" MERGEFIELD nameShort ">
-              <w:r>
-                <w:rPr>
-                  <w:noProof/>
-                </w:rPr>
-                <w:instrText>Team RUSH</w:instrText>
-              </w:r>
-            </w:fldSimple>
+            <w:r>
+              <w:fldChar w:fldCharType="begin"/>
+            </w:r>
+            <w:r>
+              <w:instrText xml:space="preserve"> MERGEFIELD nameShort </w:instrText>
+            </w:r>
+            <w:r>
+              <w:fldChar w:fldCharType="separate"/>
+            </w:r>
+            <w:r>
+              <w:rPr>
+                <w:noProof/>
+              </w:rPr>
+              <w:instrText>B.E.R.T.</w:instrText>
+            </w:r>
+            <w:r>
+              <w:rPr>
+                <w:noProof/>
+              </w:rPr>
+              <w:fldChar w:fldCharType="end"/>
+            </w:r>
             <w:r>
               <w:instrText>" "</w:instrText>
             </w:r>
-            <w:fldSimple w:instr=" MERGEFIELD nameShortLocal ">
-              <w:r>
-                <w:rPr>
-                  <w:noProof/>
-                </w:rPr>
-                <w:instrText>C.A.R.D.S. (Cardinals Assemble Robots to Dominate the Sport)</w:instrText>
-              </w:r>
-            </w:fldSimple>
+            <w:r>
+              <w:fldChar w:fldCharType="begin"/>
+            </w:r>
+            <w:r>
+              <w:instrText xml:space="preserve"> MERGEFIELD nameShortLocal </w:instrText>
+            </w:r>
+            <w:r>
+              <w:fldChar w:fldCharType="separate"/>
+            </w:r>
+            <w:r>
+              <w:rPr>
+                <w:noProof/>
+              </w:rPr>
+              <w:instrText>C.A.R.D.S. (Cardinals Assemble Robots to Dominate the Sport)</w:instrText>
+            </w:r>
+            <w:r>
+              <w:rPr>
+                <w:noProof/>
+              </w:rPr>
+              <w:fldChar w:fldCharType="end"/>
+            </w:r>
             <w:r>
               <w:instrText xml:space="preserve">" </w:instrText>
             </w:r>
@@ -183,7 +218,7 @@
               <w:rPr>
                 <w:noProof/>
               </w:rPr>
-              <w:t>Team RUSH</w:t>
+              <w:t>B.E.R.T.</w:t>
             </w:r>
             <w:r>
               <w:fldChar w:fldCharType="end"/>
@@ -247,25 +282,51 @@
             <w:r>
               <w:instrText xml:space="preserve"> = "" "</w:instrText>
             </w:r>
-            <w:fldSimple w:instr=" MERGEFIELD organization ">
-              <w:r>
-                <w:rPr>
-                  <w:noProof/>
-                </w:rPr>
-                <w:instrText>Clarkston High School</w:instrText>
-              </w:r>
-            </w:fldSimple>
+            <w:r>
+              <w:fldChar w:fldCharType="begin"/>
+            </w:r>
+            <w:r>
+              <w:instrText xml:space="preserve"> MERGEFIELD organization </w:instrText>
+            </w:r>
+            <w:r>
+              <w:fldChar w:fldCharType="separate"/>
+            </w:r>
+            <w:r>
+              <w:rPr>
+                <w:noProof/>
+              </w:rPr>
+              <w:instrText>Bonny Eagle High School</w:instrText>
+            </w:r>
+            <w:r>
+              <w:rPr>
+                <w:noProof/>
+              </w:rPr>
+              <w:fldChar w:fldCharType="end"/>
+            </w:r>
             <w:r>
               <w:instrText>" "</w:instrText>
             </w:r>
-            <w:fldSimple w:instr=" MERGEFIELD organizationLocal ">
-              <w:r>
-                <w:rPr>
-                  <w:noProof/>
-                </w:rPr>
-                <w:instrText>Coon Rapids High School</w:instrText>
-              </w:r>
-            </w:fldSimple>
+            <w:r>
+              <w:fldChar w:fldCharType="begin"/>
+            </w:r>
+            <w:r>
+              <w:instrText xml:space="preserve"> MERGEFIELD organizationLocal </w:instrText>
+            </w:r>
+            <w:r>
+              <w:fldChar w:fldCharType="separate"/>
+            </w:r>
+            <w:r>
+              <w:rPr>
+                <w:noProof/>
+              </w:rPr>
+              <w:instrText>Coon Rapids High School</w:instrText>
+            </w:r>
+            <w:r>
+              <w:rPr>
+                <w:noProof/>
+              </w:rPr>
+              <w:fldChar w:fldCharType="end"/>
+            </w:r>
             <w:r>
               <w:instrText xml:space="preserve">" </w:instrText>
             </w:r>
@@ -276,7 +337,7 @@
               <w:rPr>
                 <w:noProof/>
               </w:rPr>
-              <w:t>Clarkston High School</w:t>
+              <w:t>Bonny Eagle High School</w:t>
             </w:r>
             <w:r>
               <w:fldChar w:fldCharType="end"/>
@@ -433,14 +494,27 @@
                 <w:b/>
               </w:rPr>
             </w:pPr>
-            <w:fldSimple w:instr=" MERGEFIELD teamMottoLocal ">
-              <w:r>
-                <w:rPr>
-                  <w:noProof/>
-                </w:rPr>
-                <w:t>«teamMottoLocal»</w:t>
-              </w:r>
-            </w:fldSimple>
+            <w:r>
+              <w:fldChar w:fldCharType="begin"/>
+            </w:r>
+            <w:r>
+              <w:instrText xml:space="preserve"> MERGEFIELD teamMottoLocal </w:instrText>
+            </w:r>
+            <w:r>
+              <w:fldChar w:fldCharType="separate"/>
+            </w:r>
+            <w:r>
+              <w:rPr>
+                <w:noProof/>
+              </w:rPr>
+              <w:t>«teamMottoLocal»</w:t>
+            </w:r>
+            <w:r>
+              <w:rPr>
+                <w:noProof/>
+              </w:rPr>
+              <w:fldChar w:fldCharType="end"/>
+            </w:r>
           </w:p>
         </w:tc>
       </w:tr>
@@ -453,8 +527,6 @@
           <w:b/>
         </w:rPr>
       </w:pPr>
-      <w:bookmarkStart w:id="0" w:name="_GoBack"/>
-      <w:bookmarkEnd w:id="0"/>
       <w:r>
         <w:rPr>
           <w:b/>
@@ -517,25 +589,51 @@
             <w:r>
               <w:instrText xml:space="preserve"> = "" "</w:instrText>
             </w:r>
-            <w:fldSimple w:instr=" MERGEFIELD cityState ">
-              <w:r>
-                <w:rPr>
-                  <w:noProof/>
-                </w:rPr>
-                <w:instrText>Clarkston, Michigan</w:instrText>
-              </w:r>
-            </w:fldSimple>
+            <w:r>
+              <w:fldChar w:fldCharType="begin"/>
+            </w:r>
+            <w:r>
+              <w:instrText xml:space="preserve"> MERGEFIELD cityState </w:instrText>
+            </w:r>
+            <w:r>
+              <w:fldChar w:fldCharType="separate"/>
+            </w:r>
+            <w:r>
+              <w:rPr>
+                <w:noProof/>
+              </w:rPr>
+              <w:instrText>Standish, Maine</w:instrText>
+            </w:r>
+            <w:r>
+              <w:rPr>
+                <w:noProof/>
+              </w:rPr>
+              <w:fldChar w:fldCharType="end"/>
+            </w:r>
             <w:r>
               <w:instrText>" "</w:instrText>
             </w:r>
-            <w:fldSimple w:instr=" MERGEFIELD cityStateLocal ">
-              <w:r>
-                <w:rPr>
-                  <w:noProof/>
-                </w:rPr>
-                <w:instrText>Upper Arlington, Ohio</w:instrText>
-              </w:r>
-            </w:fldSimple>
+            <w:r>
+              <w:fldChar w:fldCharType="begin"/>
+            </w:r>
+            <w:r>
+              <w:instrText xml:space="preserve"> MERGEFIELD cityStateLocal </w:instrText>
+            </w:r>
+            <w:r>
+              <w:fldChar w:fldCharType="separate"/>
+            </w:r>
+            <w:r>
+              <w:rPr>
+                <w:noProof/>
+              </w:rPr>
+              <w:instrText>Upper Arlington, Ohio</w:instrText>
+            </w:r>
+            <w:r>
+              <w:rPr>
+                <w:noProof/>
+              </w:rPr>
+              <w:fldChar w:fldCharType="end"/>
+            </w:r>
             <w:r>
               <w:instrText xml:space="preserve">" </w:instrText>
             </w:r>
@@ -546,7 +644,7 @@
               <w:rPr>
                 <w:noProof/>
               </w:rPr>
-              <w:t>Clarkston, Michigan</w:t>
+              <w:t>Standish, Maine</w:t>
             </w:r>
             <w:r>
               <w:fldChar w:fldCharType="end"/>
@@ -809,36 +907,66 @@
             <w:r>
               <w:instrText xml:space="preserve"> IF </w:instrText>
             </w:r>
-            <w:fldSimple w:instr=" MERGEFIELD topSponsorsLocal ">
-              <w:r>
-                <w:rPr>
-                  <w:noProof/>
-                </w:rPr>
-                <w:instrText>Diez Group, BorgWarner, Department of Defense DoDSTEM, FCA Foundation, Mclaren Health Care &amp; APTIV</w:instrText>
-              </w:r>
-            </w:fldSimple>
+            <w:r>
+              <w:fldChar w:fldCharType="begin"/>
+            </w:r>
+            <w:r>
+              <w:instrText xml:space="preserve"> MERGEFIELD topSponsorsLocal </w:instrText>
+            </w:r>
+            <w:r>
+              <w:rPr>
+                <w:noProof/>
+              </w:rPr>
+              <w:fldChar w:fldCharType="end"/>
+            </w:r>
             <w:r>
               <w:instrText xml:space="preserve"> = "" "</w:instrText>
             </w:r>
-            <w:fldSimple w:instr=" MERGEFIELD topSponsors ">
-              <w:r>
-                <w:rPr>
-                  <w:noProof/>
-                </w:rPr>
-                <w:instrText>Microsoft &amp; GreenBlitz 4590</w:instrText>
-              </w:r>
-            </w:fldSimple>
+            <w:r>
+              <w:fldChar w:fldCharType="begin"/>
+            </w:r>
+            <w:r>
+              <w:instrText xml:space="preserve"> MERGEFIELD topSponsors </w:instrText>
+            </w:r>
+            <w:r>
+              <w:fldChar w:fldCharType="separate"/>
+            </w:r>
+            <w:r>
+              <w:rPr>
+                <w:noProof/>
+              </w:rPr>
+              <w:instrText>ITS Inc., Lockheed Martin, Robotics Institute of Maine &amp; MSAD6</w:instrText>
+            </w:r>
+            <w:r>
+              <w:rPr>
+                <w:noProof/>
+              </w:rPr>
+              <w:fldChar w:fldCharType="end"/>
+            </w:r>
             <w:r>
               <w:instrText>" "</w:instrText>
             </w:r>
-            <w:fldSimple w:instr=" MERGEFIELD topSponsorsLocal ">
-              <w:r>
-                <w:rPr>
-                  <w:noProof/>
-                </w:rPr>
-                <w:instrText>Diez Group, BorgWarner, Department of Defense DoDSTEM, FCA Foundation, Mclaren Health Care &amp; APTIV</w:instrText>
-              </w:r>
-            </w:fldSimple>
+            <w:r>
+              <w:fldChar w:fldCharType="begin"/>
+            </w:r>
+            <w:r>
+              <w:instrText xml:space="preserve"> MERGEFIELD topSponsorsLocal </w:instrText>
+            </w:r>
+            <w:r>
+              <w:fldChar w:fldCharType="separate"/>
+            </w:r>
+            <w:r>
+              <w:rPr>
+                <w:noProof/>
+              </w:rPr>
+              <w:instrText>Diez Group, BorgWarner, Department of Defense DoDSTEM, FCA Foundation, Mclaren Health Care &amp; APTIV</w:instrText>
+            </w:r>
+            <w:r>
+              <w:rPr>
+                <w:noProof/>
+              </w:rPr>
+              <w:fldChar w:fldCharType="end"/>
+            </w:r>
             <w:r>
               <w:instrText xml:space="preserve">" </w:instrText>
             </w:r>
@@ -849,7 +977,7 @@
               <w:rPr>
                 <w:noProof/>
               </w:rPr>
-              <w:t>Diez Group, BorgWarner, Department of Defense DoDSTEM, FCA Foundation, Mclaren Health Care &amp; APTIV</w:t>
+              <w:t>ITS Inc., Lockheed Martin, Robotics Institute of Maine &amp; MSAD6</w:t>
             </w:r>
             <w:r>
               <w:fldChar w:fldCharType="end"/>
@@ -914,7 +1042,6 @@
         <w:rPr>
           <w:b/>
         </w:rPr>
-        <w:lastRenderedPageBreak/>
         <w:t>Do you do anything special during the Sandstorm period? (e.g. double autonomous hatch panels)</w:t>
       </w:r>
     </w:p>
@@ -1017,22 +1144,22 @@
         <w:rPr>
           <w:b/>
         </w:rPr>
-        <w:t xml:space="preserve">Do you do anything special for climbing the </w:t>
-      </w:r>
-      <w:proofErr w:type="spellStart"/>
-      <w:r>
-        <w:rPr>
-          <w:b/>
-        </w:rPr>
-        <w:t>Hab</w:t>
-      </w:r>
-      <w:proofErr w:type="spellEnd"/>
+        <w:t xml:space="preserve">Do you do anything special </w:t>
+      </w:r>
+      <w:r>
+        <w:rPr>
+          <w:b/>
+        </w:rPr>
+        <w:t>in the endgame</w:t>
+      </w:r>
       <w:r>
         <w:rPr>
           <w:b/>
         </w:rPr>
         <w:t>? (e.g. buddy climb or suction pads?)</w:t>
       </w:r>
+      <w:bookmarkStart w:id="0" w:name="_GoBack"/>
+      <w:bookmarkEnd w:id="0"/>
     </w:p>
     <w:tbl>
       <w:tblPr>
@@ -1678,6 +1805,7 @@
     <w:lsdException w:name="HTML Sample" w:semiHidden="1" w:unhideWhenUsed="1"/>
     <w:lsdException w:name="HTML Typewriter" w:semiHidden="1" w:unhideWhenUsed="1"/>
     <w:lsdException w:name="HTML Variable" w:semiHidden="1" w:unhideWhenUsed="1"/>
+    <w:lsdException w:name="Normal Table" w:semiHidden="1" w:unhideWhenUsed="1"/>
     <w:lsdException w:name="annotation subject" w:semiHidden="1" w:unhideWhenUsed="1"/>
     <w:lsdException w:name="No List" w:semiHidden="1" w:unhideWhenUsed="1"/>
     <w:lsdException w:name="Outline List 1" w:semiHidden="1" w:unhideWhenUsed="1"/>
@@ -1720,8 +1848,11 @@
     <w:lsdException w:name="Table Contemporary" w:semiHidden="1" w:unhideWhenUsed="1"/>
     <w:lsdException w:name="Table Elegant" w:semiHidden="1" w:unhideWhenUsed="1"/>
     <w:lsdException w:name="Table Professional" w:semiHidden="1" w:unhideWhenUsed="1"/>
+    <w:lsdException w:name="Table Subtle 1" w:semiHidden="1" w:unhideWhenUsed="1"/>
     <w:lsdException w:name="Table Subtle 2" w:semiHidden="1" w:unhideWhenUsed="1"/>
     <w:lsdException w:name="Table Web 1" w:semiHidden="1" w:unhideWhenUsed="1"/>
+    <w:lsdException w:name="Table Web 2" w:semiHidden="1" w:unhideWhenUsed="1"/>
+    <w:lsdException w:name="Table Web 3" w:semiHidden="1" w:unhideWhenUsed="1"/>
     <w:lsdException w:name="Balloon Text" w:semiHidden="1" w:unhideWhenUsed="1"/>
     <w:lsdException w:name="Table Grid" w:uiPriority="39"/>
     <w:lsdException w:name="Table Theme" w:semiHidden="1" w:unhideWhenUsed="1"/>

</xml_diff>

<commit_message>
Updating word doc to Infinte recharge (second page)
</commit_message>
<xml_diff>
--- a/ui/images/gatool_team_information_sheets.docx
+++ b/ui/images/gatool_team_information_sheets.docx
@@ -163,51 +163,25 @@
             <w:r>
               <w:instrText xml:space="preserve"> = "" "</w:instrText>
             </w:r>
-            <w:r>
-              <w:fldChar w:fldCharType="begin"/>
-            </w:r>
-            <w:r>
-              <w:instrText xml:space="preserve"> MERGEFIELD nameShort </w:instrText>
-            </w:r>
-            <w:r>
-              <w:fldChar w:fldCharType="separate"/>
-            </w:r>
-            <w:r>
-              <w:rPr>
-                <w:noProof/>
-              </w:rPr>
-              <w:instrText>B.E.R.T.</w:instrText>
-            </w:r>
-            <w:r>
-              <w:rPr>
-                <w:noProof/>
-              </w:rPr>
-              <w:fldChar w:fldCharType="end"/>
-            </w:r>
+            <w:fldSimple w:instr=" MERGEFIELD nameShort ">
+              <w:r>
+                <w:rPr>
+                  <w:noProof/>
+                </w:rPr>
+                <w:instrText>B.E.R.T.</w:instrText>
+              </w:r>
+            </w:fldSimple>
             <w:r>
               <w:instrText>" "</w:instrText>
             </w:r>
-            <w:r>
-              <w:fldChar w:fldCharType="begin"/>
-            </w:r>
-            <w:r>
-              <w:instrText xml:space="preserve"> MERGEFIELD nameShortLocal </w:instrText>
-            </w:r>
-            <w:r>
-              <w:fldChar w:fldCharType="separate"/>
-            </w:r>
-            <w:r>
-              <w:rPr>
-                <w:noProof/>
-              </w:rPr>
-              <w:instrText>C.A.R.D.S. (Cardinals Assemble Robots to Dominate the Sport)</w:instrText>
-            </w:r>
-            <w:r>
-              <w:rPr>
-                <w:noProof/>
-              </w:rPr>
-              <w:fldChar w:fldCharType="end"/>
-            </w:r>
+            <w:fldSimple w:instr=" MERGEFIELD nameShortLocal ">
+              <w:r>
+                <w:rPr>
+                  <w:noProof/>
+                </w:rPr>
+                <w:instrText>C.A.R.D.S. (Cardinals Assemble Robots to Dominate the Sport)</w:instrText>
+              </w:r>
+            </w:fldSimple>
             <w:r>
               <w:instrText xml:space="preserve">" </w:instrText>
             </w:r>
@@ -282,51 +256,25 @@
             <w:r>
               <w:instrText xml:space="preserve"> = "" "</w:instrText>
             </w:r>
-            <w:r>
-              <w:fldChar w:fldCharType="begin"/>
-            </w:r>
-            <w:r>
-              <w:instrText xml:space="preserve"> MERGEFIELD organization </w:instrText>
-            </w:r>
-            <w:r>
-              <w:fldChar w:fldCharType="separate"/>
-            </w:r>
-            <w:r>
-              <w:rPr>
-                <w:noProof/>
-              </w:rPr>
-              <w:instrText>Bonny Eagle High School</w:instrText>
-            </w:r>
-            <w:r>
-              <w:rPr>
-                <w:noProof/>
-              </w:rPr>
-              <w:fldChar w:fldCharType="end"/>
-            </w:r>
+            <w:fldSimple w:instr=" MERGEFIELD organization ">
+              <w:r>
+                <w:rPr>
+                  <w:noProof/>
+                </w:rPr>
+                <w:instrText>Bonny Eagle High School</w:instrText>
+              </w:r>
+            </w:fldSimple>
             <w:r>
               <w:instrText>" "</w:instrText>
             </w:r>
-            <w:r>
-              <w:fldChar w:fldCharType="begin"/>
-            </w:r>
-            <w:r>
-              <w:instrText xml:space="preserve"> MERGEFIELD organizationLocal </w:instrText>
-            </w:r>
-            <w:r>
-              <w:fldChar w:fldCharType="separate"/>
-            </w:r>
-            <w:r>
-              <w:rPr>
-                <w:noProof/>
-              </w:rPr>
-              <w:instrText>Coon Rapids High School</w:instrText>
-            </w:r>
-            <w:r>
-              <w:rPr>
-                <w:noProof/>
-              </w:rPr>
-              <w:fldChar w:fldCharType="end"/>
-            </w:r>
+            <w:fldSimple w:instr=" MERGEFIELD organizationLocal ">
+              <w:r>
+                <w:rPr>
+                  <w:noProof/>
+                </w:rPr>
+                <w:instrText>Coon Rapids High School</w:instrText>
+              </w:r>
+            </w:fldSimple>
             <w:r>
               <w:instrText xml:space="preserve">" </w:instrText>
             </w:r>
@@ -494,27 +442,14 @@
                 <w:b/>
               </w:rPr>
             </w:pPr>
-            <w:r>
-              <w:fldChar w:fldCharType="begin"/>
-            </w:r>
-            <w:r>
-              <w:instrText xml:space="preserve"> MERGEFIELD teamMottoLocal </w:instrText>
-            </w:r>
-            <w:r>
-              <w:fldChar w:fldCharType="separate"/>
-            </w:r>
-            <w:r>
-              <w:rPr>
-                <w:noProof/>
-              </w:rPr>
-              <w:t>«teamMottoLocal»</w:t>
-            </w:r>
-            <w:r>
-              <w:rPr>
-                <w:noProof/>
-              </w:rPr>
-              <w:fldChar w:fldCharType="end"/>
-            </w:r>
+            <w:fldSimple w:instr=" MERGEFIELD teamMottoLocal ">
+              <w:r>
+                <w:rPr>
+                  <w:noProof/>
+                </w:rPr>
+                <w:t>«teamMottoLocal»</w:t>
+              </w:r>
+            </w:fldSimple>
           </w:p>
         </w:tc>
       </w:tr>
@@ -589,51 +524,25 @@
             <w:r>
               <w:instrText xml:space="preserve"> = "" "</w:instrText>
             </w:r>
-            <w:r>
-              <w:fldChar w:fldCharType="begin"/>
-            </w:r>
-            <w:r>
-              <w:instrText xml:space="preserve"> MERGEFIELD cityState </w:instrText>
-            </w:r>
-            <w:r>
-              <w:fldChar w:fldCharType="separate"/>
-            </w:r>
-            <w:r>
-              <w:rPr>
-                <w:noProof/>
-              </w:rPr>
-              <w:instrText>Standish, Maine</w:instrText>
-            </w:r>
-            <w:r>
-              <w:rPr>
-                <w:noProof/>
-              </w:rPr>
-              <w:fldChar w:fldCharType="end"/>
-            </w:r>
+            <w:fldSimple w:instr=" MERGEFIELD cityState ">
+              <w:r>
+                <w:rPr>
+                  <w:noProof/>
+                </w:rPr>
+                <w:instrText>Standish, Maine</w:instrText>
+              </w:r>
+            </w:fldSimple>
             <w:r>
               <w:instrText>" "</w:instrText>
             </w:r>
-            <w:r>
-              <w:fldChar w:fldCharType="begin"/>
-            </w:r>
-            <w:r>
-              <w:instrText xml:space="preserve"> MERGEFIELD cityStateLocal </w:instrText>
-            </w:r>
-            <w:r>
-              <w:fldChar w:fldCharType="separate"/>
-            </w:r>
-            <w:r>
-              <w:rPr>
-                <w:noProof/>
-              </w:rPr>
-              <w:instrText>Upper Arlington, Ohio</w:instrText>
-            </w:r>
-            <w:r>
-              <w:rPr>
-                <w:noProof/>
-              </w:rPr>
-              <w:fldChar w:fldCharType="end"/>
-            </w:r>
+            <w:fldSimple w:instr=" MERGEFIELD cityStateLocal ">
+              <w:r>
+                <w:rPr>
+                  <w:noProof/>
+                </w:rPr>
+                <w:instrText>Upper Arlington, Ohio</w:instrText>
+              </w:r>
+            </w:fldSimple>
             <w:r>
               <w:instrText xml:space="preserve">" </w:instrText>
             </w:r>
@@ -922,51 +831,25 @@
             <w:r>
               <w:instrText xml:space="preserve"> = "" "</w:instrText>
             </w:r>
-            <w:r>
-              <w:fldChar w:fldCharType="begin"/>
-            </w:r>
-            <w:r>
-              <w:instrText xml:space="preserve"> MERGEFIELD topSponsors </w:instrText>
-            </w:r>
-            <w:r>
-              <w:fldChar w:fldCharType="separate"/>
-            </w:r>
-            <w:r>
-              <w:rPr>
-                <w:noProof/>
-              </w:rPr>
-              <w:instrText>ITS Inc., Lockheed Martin, Robotics Institute of Maine &amp; MSAD6</w:instrText>
-            </w:r>
-            <w:r>
-              <w:rPr>
-                <w:noProof/>
-              </w:rPr>
-              <w:fldChar w:fldCharType="end"/>
-            </w:r>
+            <w:fldSimple w:instr=" MERGEFIELD topSponsors ">
+              <w:r>
+                <w:rPr>
+                  <w:noProof/>
+                </w:rPr>
+                <w:instrText>ITS Inc., Lockheed Martin, Robotics Institute of Maine &amp; MSAD6</w:instrText>
+              </w:r>
+            </w:fldSimple>
             <w:r>
               <w:instrText>" "</w:instrText>
             </w:r>
-            <w:r>
-              <w:fldChar w:fldCharType="begin"/>
-            </w:r>
-            <w:r>
-              <w:instrText xml:space="preserve"> MERGEFIELD topSponsorsLocal </w:instrText>
-            </w:r>
-            <w:r>
-              <w:fldChar w:fldCharType="separate"/>
-            </w:r>
-            <w:r>
-              <w:rPr>
-                <w:noProof/>
-              </w:rPr>
-              <w:instrText>Diez Group, BorgWarner, Department of Defense DoDSTEM, FCA Foundation, Mclaren Health Care &amp; APTIV</w:instrText>
-            </w:r>
-            <w:r>
-              <w:rPr>
-                <w:noProof/>
-              </w:rPr>
-              <w:fldChar w:fldCharType="end"/>
-            </w:r>
+            <w:fldSimple w:instr=" MERGEFIELD topSponsorsLocal ">
+              <w:r>
+                <w:rPr>
+                  <w:noProof/>
+                </w:rPr>
+                <w:instrText>Diez Group, BorgWarner, Department of Defense DoDSTEM, FCA Foundation, Mclaren Health Care &amp; APTIV</w:instrText>
+              </w:r>
+            </w:fldSimple>
             <w:r>
               <w:instrText xml:space="preserve">" </w:instrText>
             </w:r>
@@ -997,16 +880,22 @@
         <w:rPr>
           <w:b/>
         </w:rPr>
-        <w:t>How many students are on your team? Is there anything notable about your team makeup (</w:t>
-      </w:r>
-      <w:proofErr w:type="gramStart"/>
-      <w:r>
-        <w:rPr>
-          <w:b/>
-        </w:rPr>
-        <w:t>e.g. all freshmen)</w:t>
-      </w:r>
-      <w:proofErr w:type="gramEnd"/>
+        <w:t xml:space="preserve">How many students are on your team? Is there anything notable about your team makeup (e.g. all </w:t>
+      </w:r>
+      <w:r>
+        <w:rPr>
+          <w:b/>
+        </w:rPr>
+        <w:t>girls?</w:t>
+      </w:r>
+      <w:r>
+        <w:rPr>
+          <w:b/>
+        </w:rPr>
+        <w:t>)</w:t>
+      </w:r>
+      <w:bookmarkStart w:id="0" w:name="_GoBack"/>
+      <w:bookmarkEnd w:id="0"/>
     </w:p>
     <w:tbl>
       <w:tblPr>
@@ -1042,7 +931,31 @@
         <w:rPr>
           <w:b/>
         </w:rPr>
-        <w:t>Do you do anything special during the Sandstorm period? (e.g. double autonomous hatch panels)</w:t>
+        <w:t xml:space="preserve">Do you do anything special during the </w:t>
+      </w:r>
+      <w:r>
+        <w:rPr>
+          <w:b/>
+        </w:rPr>
+        <w:t>Autonomous</w:t>
+      </w:r>
+      <w:r>
+        <w:rPr>
+          <w:b/>
+        </w:rPr>
+        <w:t xml:space="preserve"> period? (e.g. </w:t>
+      </w:r>
+      <w:r>
+        <w:rPr>
+          <w:b/>
+        </w:rPr>
+        <w:t>score multiple Inner Port Power Cells?</w:t>
+      </w:r>
+      <w:r>
+        <w:rPr>
+          <w:b/>
+        </w:rPr>
+        <w:t>)</w:t>
       </w:r>
     </w:p>
     <w:tbl>
@@ -1079,19 +992,19 @@
         <w:rPr>
           <w:b/>
         </w:rPr>
-        <w:t>Do you do anything special during the Teleoperated period? (e.g. complete a rocket</w:t>
-      </w:r>
-      <w:r>
-        <w:rPr>
-          <w:b/>
-        </w:rPr>
-        <w:t xml:space="preserve"> </w:t>
-      </w:r>
-      <w:r>
-        <w:rPr>
-          <w:b/>
-        </w:rPr>
-        <w:t>ship by yourself)</w:t>
+        <w:t xml:space="preserve">Do you do anything special during the Teleoperated period? (e.g. </w:t>
+      </w:r>
+      <w:r>
+        <w:rPr>
+          <w:b/>
+        </w:rPr>
+        <w:t>Get alliance to Stage 3 all by yourself?</w:t>
+      </w:r>
+      <w:r>
+        <w:rPr>
+          <w:b/>
+        </w:rPr>
+        <w:t>)</w:t>
       </w:r>
     </w:p>
     <w:tbl>
@@ -1150,16 +1063,38 @@
         <w:rPr>
           <w:b/>
         </w:rPr>
-        <w:t>in the endgame</w:t>
-      </w:r>
-      <w:r>
-        <w:rPr>
-          <w:b/>
-        </w:rPr>
-        <w:t>? (e.g. buddy climb or suction pads?)</w:t>
-      </w:r>
-      <w:bookmarkStart w:id="0" w:name="_GoBack"/>
-      <w:bookmarkEnd w:id="0"/>
+        <w:t xml:space="preserve">in the </w:t>
+      </w:r>
+      <w:r>
+        <w:rPr>
+          <w:b/>
+        </w:rPr>
+        <w:t>E</w:t>
+      </w:r>
+      <w:r>
+        <w:rPr>
+          <w:b/>
+        </w:rPr>
+        <w:t>ndgame</w:t>
+      </w:r>
+      <w:r>
+        <w:rPr>
+          <w:b/>
+        </w:rPr>
+        <w:t xml:space="preserve">? (e.g. buddy </w:t>
+      </w:r>
+      <w:r>
+        <w:rPr>
+          <w:b/>
+        </w:rPr>
+        <w:t>hang</w:t>
+      </w:r>
+      <w:r>
+        <w:rPr>
+          <w:b/>
+        </w:rPr>
+        <w:t>?)</w:t>
+      </w:r>
     </w:p>
     <w:tbl>
       <w:tblPr>

</xml_diff>

<commit_message>
Fixing iOS Viewport issues
Fixing CSS for iOS Devices, which were inheriting scale when rotating. The user experience effect was that the row of buttons at the top of the screen overflow in some scenarios.

Also updating the Team Info sheets, which merge with an export from gatool. These were specific to Infinite Recharge, and now they are generic.
</commit_message>
<xml_diff>
--- a/ui/images/gatool_team_information_sheets.docx
+++ b/ui/images/gatool_team_information_sheets.docx
@@ -1,6 +1,6 @@
 
 <file path=word/document.xml><?xml version="1.0" encoding="utf-8"?>
-<w:document xmlns:wpc="http://schemas.microsoft.com/office/word/2010/wordprocessingCanvas" xmlns:cx="http://schemas.microsoft.com/office/drawing/2014/chartex" xmlns:cx1="http://schemas.microsoft.com/office/drawing/2015/9/8/chartex" xmlns:cx2="http://schemas.microsoft.com/office/drawing/2015/10/21/chartex" xmlns:cx3="http://schemas.microsoft.com/office/drawing/2016/5/9/chartex" xmlns:cx4="http://schemas.microsoft.com/office/drawing/2016/5/10/chartex" xmlns:cx5="http://schemas.microsoft.com/office/drawing/2016/5/11/chartex" xmlns:cx6="http://schemas.microsoft.com/office/drawing/2016/5/12/chartex" xmlns:cx7="http://schemas.microsoft.com/office/drawing/2016/5/13/chartex" xmlns:cx8="http://schemas.microsoft.com/office/drawing/2016/5/14/chartex" xmlns:mc="http://schemas.openxmlformats.org/markup-compatibility/2006" xmlns:aink="http://schemas.microsoft.com/office/drawing/2016/ink" xmlns:am3d="http://schemas.microsoft.com/office/drawing/2017/model3d" xmlns:o="urn:schemas-microsoft-com:office:office" xmlns:r="http://schemas.openxmlformats.org/officeDocument/2006/relationships" xmlns:m="http://schemas.openxmlformats.org/officeDocument/2006/math" xmlns:v="urn:schemas-microsoft-com:vml" xmlns:wp14="http://schemas.microsoft.com/office/word/2010/wordprocessingDrawing" xmlns:wp="http://schemas.openxmlformats.org/drawingml/2006/wordprocessingDrawing" xmlns:w10="urn:schemas-microsoft-com:office:word" xmlns:w="http://schemas.openxmlformats.org/wordprocessingml/2006/main" xmlns:w14="http://schemas.microsoft.com/office/word/2010/wordml" xmlns:w15="http://schemas.microsoft.com/office/word/2012/wordml" xmlns:w16cid="http://schemas.microsoft.com/office/word/2016/wordml/cid" xmlns:w16se="http://schemas.microsoft.com/office/word/2015/wordml/symex" xmlns:wpg="http://schemas.microsoft.com/office/word/2010/wordprocessingGroup" xmlns:wpi="http://schemas.microsoft.com/office/word/2010/wordprocessingInk" xmlns:wne="http://schemas.microsoft.com/office/word/2006/wordml" xmlns:wps="http://schemas.microsoft.com/office/word/2010/wordprocessingShape" mc:Ignorable="w14 w15 w16se w16cid wp14">
+<w:document xmlns:wpc="http://schemas.microsoft.com/office/word/2010/wordprocessingCanvas" xmlns:cx="http://schemas.microsoft.com/office/drawing/2014/chartex" xmlns:cx1="http://schemas.microsoft.com/office/drawing/2015/9/8/chartex" xmlns:cx2="http://schemas.microsoft.com/office/drawing/2015/10/21/chartex" xmlns:cx3="http://schemas.microsoft.com/office/drawing/2016/5/9/chartex" xmlns:cx4="http://schemas.microsoft.com/office/drawing/2016/5/10/chartex" xmlns:cx5="http://schemas.microsoft.com/office/drawing/2016/5/11/chartex" xmlns:cx6="http://schemas.microsoft.com/office/drawing/2016/5/12/chartex" xmlns:cx7="http://schemas.microsoft.com/office/drawing/2016/5/13/chartex" xmlns:cx8="http://schemas.microsoft.com/office/drawing/2016/5/14/chartex" xmlns:mc="http://schemas.openxmlformats.org/markup-compatibility/2006" xmlns:aink="http://schemas.microsoft.com/office/drawing/2016/ink" xmlns:am3d="http://schemas.microsoft.com/office/drawing/2017/model3d" xmlns:o="urn:schemas-microsoft-com:office:office" xmlns:r="http://schemas.openxmlformats.org/officeDocument/2006/relationships" xmlns:m="http://schemas.openxmlformats.org/officeDocument/2006/math" xmlns:v="urn:schemas-microsoft-com:vml" xmlns:wp14="http://schemas.microsoft.com/office/word/2010/wordprocessingDrawing" xmlns:wp="http://schemas.openxmlformats.org/drawingml/2006/wordprocessingDrawing" xmlns:w10="urn:schemas-microsoft-com:office:word" xmlns:w="http://schemas.openxmlformats.org/wordprocessingml/2006/main" xmlns:w14="http://schemas.microsoft.com/office/word/2010/wordml" xmlns:w15="http://schemas.microsoft.com/office/word/2012/wordml" xmlns:w16cex="http://schemas.microsoft.com/office/word/2018/wordml/cex" xmlns:w16cid="http://schemas.microsoft.com/office/word/2016/wordml/cid" xmlns:w16="http://schemas.microsoft.com/office/word/2018/wordml" xmlns:w16sdtdh="http://schemas.microsoft.com/office/word/2020/wordml/sdtdatahash" xmlns:w16se="http://schemas.microsoft.com/office/word/2015/wordml/symex" xmlns:wpg="http://schemas.microsoft.com/office/word/2010/wordprocessingGroup" xmlns:wpi="http://schemas.microsoft.com/office/word/2010/wordprocessingInk" xmlns:wne="http://schemas.microsoft.com/office/word/2006/wordml" xmlns:wps="http://schemas.microsoft.com/office/word/2010/wordprocessingShape" mc:Ignorable="w14 w15 w16se w16cid w16 w16cex w16sdtdh wp14">
   <w:body>
     <w:p>
       <w:pPr>
@@ -17,12 +17,14 @@
       <w:r>
         <w:rPr>
           <w:b/>
+          <w:color w:val="FF0000"/>
         </w:rPr>
         <w:t>ENTER YOUR EVENT NAME HERE</w:t>
       </w:r>
       <w:r>
         <w:rPr>
           <w:b/>
+          <w:color w:val="FF0000"/>
         </w:rPr>
         <w:t>!</w:t>
       </w:r>
@@ -39,7 +41,7 @@
         <w:t xml:space="preserve">Congratulations on a great </w:t>
       </w:r>
       <w:r>
-        <w:t>INFINITE RECHARGE</w:t>
+        <w:t>FRC</w:t>
       </w:r>
       <w:r>
         <w:t xml:space="preserve"> season. I am your game announcer and I would like to make sure that I have the most current and correct information regarding your team. Would you please review the information below and make any </w:t>
@@ -163,25 +165,51 @@
             <w:r>
               <w:instrText xml:space="preserve"> = "" "</w:instrText>
             </w:r>
-            <w:fldSimple w:instr=" MERGEFIELD nameShort ">
-              <w:r>
-                <w:rPr>
-                  <w:noProof/>
-                </w:rPr>
-                <w:instrText>B.E.R.T.</w:instrText>
-              </w:r>
-            </w:fldSimple>
+            <w:r>
+              <w:fldChar w:fldCharType="begin"/>
+            </w:r>
+            <w:r>
+              <w:instrText xml:space="preserve"> MERGEFIELD nameShort </w:instrText>
+            </w:r>
+            <w:r>
+              <w:fldChar w:fldCharType="separate"/>
+            </w:r>
+            <w:r>
+              <w:rPr>
+                <w:noProof/>
+              </w:rPr>
+              <w:instrText>Mechanical Mayhem</w:instrText>
+            </w:r>
+            <w:r>
+              <w:rPr>
+                <w:noProof/>
+              </w:rPr>
+              <w:fldChar w:fldCharType="end"/>
+            </w:r>
             <w:r>
               <w:instrText>" "</w:instrText>
             </w:r>
-            <w:fldSimple w:instr=" MERGEFIELD nameShortLocal ">
-              <w:r>
-                <w:rPr>
-                  <w:noProof/>
-                </w:rPr>
-                <w:instrText>C.A.R.D.S. (Cardinals Assemble Robots to Dominate the Sport)</w:instrText>
-              </w:r>
-            </w:fldSimple>
+            <w:r>
+              <w:fldChar w:fldCharType="begin"/>
+            </w:r>
+            <w:r>
+              <w:instrText xml:space="preserve"> MERGEFIELD nameShortLocal </w:instrText>
+            </w:r>
+            <w:r>
+              <w:fldChar w:fldCharType="separate"/>
+            </w:r>
+            <w:r>
+              <w:rPr>
+                <w:noProof/>
+              </w:rPr>
+              <w:instrText>C.A.R.D.S. (Cardinals Assemble Robots to Dominate the Sport)</w:instrText>
+            </w:r>
+            <w:r>
+              <w:rPr>
+                <w:noProof/>
+              </w:rPr>
+              <w:fldChar w:fldCharType="end"/>
+            </w:r>
             <w:r>
               <w:instrText xml:space="preserve">" </w:instrText>
             </w:r>
@@ -192,7 +220,7 @@
               <w:rPr>
                 <w:noProof/>
               </w:rPr>
-              <w:t>B.E.R.T.</w:t>
+              <w:t>Mechanical Mayhem</w:t>
             </w:r>
             <w:r>
               <w:fldChar w:fldCharType="end"/>
@@ -256,25 +284,51 @@
             <w:r>
               <w:instrText xml:space="preserve"> = "" "</w:instrText>
             </w:r>
-            <w:fldSimple w:instr=" MERGEFIELD organization ">
-              <w:r>
-                <w:rPr>
-                  <w:noProof/>
-                </w:rPr>
-                <w:instrText>Bonny Eagle High School</w:instrText>
-              </w:r>
-            </w:fldSimple>
+            <w:r>
+              <w:fldChar w:fldCharType="begin"/>
+            </w:r>
+            <w:r>
+              <w:instrText xml:space="preserve"> MERGEFIELD organization </w:instrText>
+            </w:r>
+            <w:r>
+              <w:fldChar w:fldCharType="separate"/>
+            </w:r>
+            <w:r>
+              <w:rPr>
+                <w:noProof/>
+              </w:rPr>
+              <w:instrText>Milford Area Youth Homeschoolers Enriching Minds</w:instrText>
+            </w:r>
+            <w:r>
+              <w:rPr>
+                <w:noProof/>
+              </w:rPr>
+              <w:fldChar w:fldCharType="end"/>
+            </w:r>
             <w:r>
               <w:instrText>" "</w:instrText>
             </w:r>
-            <w:fldSimple w:instr=" MERGEFIELD organizationLocal ">
-              <w:r>
-                <w:rPr>
-                  <w:noProof/>
-                </w:rPr>
-                <w:instrText>Coon Rapids High School</w:instrText>
-              </w:r>
-            </w:fldSimple>
+            <w:r>
+              <w:fldChar w:fldCharType="begin"/>
+            </w:r>
+            <w:r>
+              <w:instrText xml:space="preserve"> MERGEFIELD organizationLocal </w:instrText>
+            </w:r>
+            <w:r>
+              <w:fldChar w:fldCharType="separate"/>
+            </w:r>
+            <w:r>
+              <w:rPr>
+                <w:noProof/>
+              </w:rPr>
+              <w:instrText>Whitinsville Christian School</w:instrText>
+            </w:r>
+            <w:r>
+              <w:rPr>
+                <w:noProof/>
+              </w:rPr>
+              <w:fldChar w:fldCharType="end"/>
+            </w:r>
             <w:r>
               <w:instrText xml:space="preserve">" </w:instrText>
             </w:r>
@@ -285,7 +339,7 @@
               <w:rPr>
                 <w:noProof/>
               </w:rPr>
-              <w:t>Bonny Eagle High School</w:t>
+              <w:t>Milford Area Youth Homeschoolers Enriching Minds</w:t>
             </w:r>
             <w:r>
               <w:fldChar w:fldCharType="end"/>
@@ -442,14 +496,27 @@
                 <w:b/>
               </w:rPr>
             </w:pPr>
-            <w:fldSimple w:instr=" MERGEFIELD teamMottoLocal ">
-              <w:r>
-                <w:rPr>
-                  <w:noProof/>
-                </w:rPr>
-                <w:t>«teamMottoLocal»</w:t>
-              </w:r>
-            </w:fldSimple>
+            <w:r>
+              <w:fldChar w:fldCharType="begin"/>
+            </w:r>
+            <w:r>
+              <w:instrText xml:space="preserve"> MERGEFIELD teamMottoLocal </w:instrText>
+            </w:r>
+            <w:r>
+              <w:fldChar w:fldCharType="separate"/>
+            </w:r>
+            <w:r>
+              <w:rPr>
+                <w:noProof/>
+              </w:rPr>
+              <w:t>«teamMottoLocal»</w:t>
+            </w:r>
+            <w:r>
+              <w:rPr>
+                <w:noProof/>
+              </w:rPr>
+              <w:fldChar w:fldCharType="end"/>
+            </w:r>
           </w:p>
         </w:tc>
       </w:tr>
@@ -524,25 +591,51 @@
             <w:r>
               <w:instrText xml:space="preserve"> = "" "</w:instrText>
             </w:r>
-            <w:fldSimple w:instr=" MERGEFIELD cityState ">
-              <w:r>
-                <w:rPr>
-                  <w:noProof/>
-                </w:rPr>
-                <w:instrText>Standish, Maine</w:instrText>
-              </w:r>
-            </w:fldSimple>
+            <w:r>
+              <w:fldChar w:fldCharType="begin"/>
+            </w:r>
+            <w:r>
+              <w:instrText xml:space="preserve"> MERGEFIELD cityState </w:instrText>
+            </w:r>
+            <w:r>
+              <w:fldChar w:fldCharType="separate"/>
+            </w:r>
+            <w:r>
+              <w:rPr>
+                <w:noProof/>
+              </w:rPr>
+              <w:instrText>Milford, New Hampshire</w:instrText>
+            </w:r>
+            <w:r>
+              <w:rPr>
+                <w:noProof/>
+              </w:rPr>
+              <w:fldChar w:fldCharType="end"/>
+            </w:r>
             <w:r>
               <w:instrText>" "</w:instrText>
             </w:r>
-            <w:fldSimple w:instr=" MERGEFIELD cityStateLocal ">
-              <w:r>
-                <w:rPr>
-                  <w:noProof/>
-                </w:rPr>
-                <w:instrText>Upper Arlington, Ohio</w:instrText>
-              </w:r>
-            </w:fldSimple>
+            <w:r>
+              <w:fldChar w:fldCharType="begin"/>
+            </w:r>
+            <w:r>
+              <w:instrText xml:space="preserve"> MERGEFIELD cityStateLocal </w:instrText>
+            </w:r>
+            <w:r>
+              <w:fldChar w:fldCharType="separate"/>
+            </w:r>
+            <w:r>
+              <w:rPr>
+                <w:noProof/>
+              </w:rPr>
+              <w:instrText>Gorham &amp; Falmouth, Maine</w:instrText>
+            </w:r>
+            <w:r>
+              <w:rPr>
+                <w:noProof/>
+              </w:rPr>
+              <w:fldChar w:fldCharType="end"/>
+            </w:r>
             <w:r>
               <w:instrText xml:space="preserve">" </w:instrText>
             </w:r>
@@ -553,7 +646,7 @@
               <w:rPr>
                 <w:noProof/>
               </w:rPr>
-              <w:t>Standish, Maine</w:t>
+              <w:t>Milford, New Hampshire</w:t>
             </w:r>
             <w:r>
               <w:fldChar w:fldCharType="end"/>
@@ -816,41 +909,63 @@
             <w:r>
               <w:instrText xml:space="preserve"> IF </w:instrText>
             </w:r>
-            <w:r>
-              <w:fldChar w:fldCharType="begin"/>
-            </w:r>
-            <w:r>
-              <w:instrText xml:space="preserve"> MERGEFIELD topSponsorsLocal </w:instrText>
-            </w:r>
-            <w:r>
-              <w:rPr>
-                <w:noProof/>
-              </w:rPr>
-              <w:fldChar w:fldCharType="end"/>
-            </w:r>
-            <w:r>
-              <w:instrText xml:space="preserve"> = "" "</w:instrText>
-            </w:r>
-            <w:fldSimple w:instr=" MERGEFIELD topSponsors ">
-              <w:r>
-                <w:rPr>
-                  <w:noProof/>
-                </w:rPr>
-                <w:instrText>ITS Inc., Lockheed Martin, Robotics Institute of Maine &amp; MSAD6</w:instrText>
-              </w:r>
-            </w:fldSimple>
-            <w:r>
-              <w:instrText>" "</w:instrText>
-            </w:r>
             <w:fldSimple w:instr=" MERGEFIELD topSponsorsLocal ">
               <w:r>
                 <w:rPr>
                   <w:noProof/>
                 </w:rPr>
-                <w:instrText>Diez Group, BorgWarner, Department of Defense DoDSTEM, FCA Foundation, Mclaren Health Care &amp; APTIV</w:instrText>
+                <w:instrText>BAE Systems, Rockwell Automation, Cirtronics, Pfeiffer Vacuum &amp; Altium</w:instrText>
               </w:r>
             </w:fldSimple>
             <w:r>
+              <w:instrText xml:space="preserve"> = "" "</w:instrText>
+            </w:r>
+            <w:r>
+              <w:fldChar w:fldCharType="begin"/>
+            </w:r>
+            <w:r>
+              <w:instrText xml:space="preserve"> MERGEFIELD topSponsors </w:instrText>
+            </w:r>
+            <w:r>
+              <w:fldChar w:fldCharType="separate"/>
+            </w:r>
+            <w:r>
+              <w:rPr>
+                <w:noProof/>
+              </w:rPr>
+              <w:instrText>Siemon Company, United Technologies Corporation, Watertown Foundation, Lockheed Martin - Sikorsky &amp; Thomaston Savings Bank Foundation</w:instrText>
+            </w:r>
+            <w:r>
+              <w:rPr>
+                <w:noProof/>
+              </w:rPr>
+              <w:fldChar w:fldCharType="end"/>
+            </w:r>
+            <w:r>
+              <w:instrText>" "</w:instrText>
+            </w:r>
+            <w:r>
+              <w:fldChar w:fldCharType="begin"/>
+            </w:r>
+            <w:r>
+              <w:instrText xml:space="preserve"> MERGEFIELD topSponsorsLocal </w:instrText>
+            </w:r>
+            <w:r>
+              <w:fldChar w:fldCharType="separate"/>
+            </w:r>
+            <w:r>
+              <w:rPr>
+                <w:noProof/>
+              </w:rPr>
+              <w:instrText>BAE Systems, Rockwell Automation, Cirtronics, Pfeiffer Vacuum &amp; Altium</w:instrText>
+            </w:r>
+            <w:r>
+              <w:rPr>
+                <w:noProof/>
+              </w:rPr>
+              <w:fldChar w:fldCharType="end"/>
+            </w:r>
+            <w:r>
               <w:instrText xml:space="preserve">" </w:instrText>
             </w:r>
             <w:r>
@@ -860,7 +975,7 @@
               <w:rPr>
                 <w:noProof/>
               </w:rPr>
-              <w:t>ITS Inc., Lockheed Martin, Robotics Institute of Maine &amp; MSAD6</w:t>
+              <w:t>BAE Systems, Rockwell Automation, Cirtronics, Pfeiffer Vacuum &amp; Altium</w:t>
             </w:r>
             <w:r>
               <w:fldChar w:fldCharType="end"/>
@@ -894,8 +1009,6 @@
         </w:rPr>
         <w:t>)</w:t>
       </w:r>
-      <w:bookmarkStart w:id="0" w:name="_GoBack"/>
-      <w:bookmarkEnd w:id="0"/>
     </w:p>
     <w:tbl>
       <w:tblPr>
@@ -1210,7 +1323,7 @@
 </file>
 
 <file path=word/endnotes.xml><?xml version="1.0" encoding="utf-8"?>
-<w:endnotes xmlns:wpc="http://schemas.microsoft.com/office/word/2010/wordprocessingCanvas" xmlns:cx="http://schemas.microsoft.com/office/drawing/2014/chartex" xmlns:cx1="http://schemas.microsoft.com/office/drawing/2015/9/8/chartex" xmlns:cx2="http://schemas.microsoft.com/office/drawing/2015/10/21/chartex" xmlns:cx3="http://schemas.microsoft.com/office/drawing/2016/5/9/chartex" xmlns:cx4="http://schemas.microsoft.com/office/drawing/2016/5/10/chartex" xmlns:cx5="http://schemas.microsoft.com/office/drawing/2016/5/11/chartex" xmlns:cx6="http://schemas.microsoft.com/office/drawing/2016/5/12/chartex" xmlns:cx7="http://schemas.microsoft.com/office/drawing/2016/5/13/chartex" xmlns:cx8="http://schemas.microsoft.com/office/drawing/2016/5/14/chartex" xmlns:mc="http://schemas.openxmlformats.org/markup-compatibility/2006" xmlns:aink="http://schemas.microsoft.com/office/drawing/2016/ink" xmlns:am3d="http://schemas.microsoft.com/office/drawing/2017/model3d" xmlns:o="urn:schemas-microsoft-com:office:office" xmlns:r="http://schemas.openxmlformats.org/officeDocument/2006/relationships" xmlns:m="http://schemas.openxmlformats.org/officeDocument/2006/math" xmlns:v="urn:schemas-microsoft-com:vml" xmlns:wp14="http://schemas.microsoft.com/office/word/2010/wordprocessingDrawing" xmlns:wp="http://schemas.openxmlformats.org/drawingml/2006/wordprocessingDrawing" xmlns:w10="urn:schemas-microsoft-com:office:word" xmlns:w="http://schemas.openxmlformats.org/wordprocessingml/2006/main" xmlns:w14="http://schemas.microsoft.com/office/word/2010/wordml" xmlns:w15="http://schemas.microsoft.com/office/word/2012/wordml" xmlns:w16cid="http://schemas.microsoft.com/office/word/2016/wordml/cid" xmlns:w16se="http://schemas.microsoft.com/office/word/2015/wordml/symex" xmlns:wpg="http://schemas.microsoft.com/office/word/2010/wordprocessingGroup" xmlns:wpi="http://schemas.microsoft.com/office/word/2010/wordprocessingInk" xmlns:wne="http://schemas.microsoft.com/office/word/2006/wordml" xmlns:wps="http://schemas.microsoft.com/office/word/2010/wordprocessingShape" mc:Ignorable="w14 w15 w16se w16cid wp14">
+<w:endnotes xmlns:wpc="http://schemas.microsoft.com/office/word/2010/wordprocessingCanvas" xmlns:cx="http://schemas.microsoft.com/office/drawing/2014/chartex" xmlns:cx1="http://schemas.microsoft.com/office/drawing/2015/9/8/chartex" xmlns:cx2="http://schemas.microsoft.com/office/drawing/2015/10/21/chartex" xmlns:cx3="http://schemas.microsoft.com/office/drawing/2016/5/9/chartex" xmlns:cx4="http://schemas.microsoft.com/office/drawing/2016/5/10/chartex" xmlns:cx5="http://schemas.microsoft.com/office/drawing/2016/5/11/chartex" xmlns:cx6="http://schemas.microsoft.com/office/drawing/2016/5/12/chartex" xmlns:cx7="http://schemas.microsoft.com/office/drawing/2016/5/13/chartex" xmlns:cx8="http://schemas.microsoft.com/office/drawing/2016/5/14/chartex" xmlns:mc="http://schemas.openxmlformats.org/markup-compatibility/2006" xmlns:aink="http://schemas.microsoft.com/office/drawing/2016/ink" xmlns:am3d="http://schemas.microsoft.com/office/drawing/2017/model3d" xmlns:o="urn:schemas-microsoft-com:office:office" xmlns:r="http://schemas.openxmlformats.org/officeDocument/2006/relationships" xmlns:m="http://schemas.openxmlformats.org/officeDocument/2006/math" xmlns:v="urn:schemas-microsoft-com:vml" xmlns:wp14="http://schemas.microsoft.com/office/word/2010/wordprocessingDrawing" xmlns:wp="http://schemas.openxmlformats.org/drawingml/2006/wordprocessingDrawing" xmlns:w10="urn:schemas-microsoft-com:office:word" xmlns:w="http://schemas.openxmlformats.org/wordprocessingml/2006/main" xmlns:w14="http://schemas.microsoft.com/office/word/2010/wordml" xmlns:w15="http://schemas.microsoft.com/office/word/2012/wordml" xmlns:w16cex="http://schemas.microsoft.com/office/word/2018/wordml/cex" xmlns:w16cid="http://schemas.microsoft.com/office/word/2016/wordml/cid" xmlns:w16="http://schemas.microsoft.com/office/word/2018/wordml" xmlns:w16sdtdh="http://schemas.microsoft.com/office/word/2020/wordml/sdtdatahash" xmlns:w16se="http://schemas.microsoft.com/office/word/2015/wordml/symex" xmlns:wpg="http://schemas.microsoft.com/office/word/2010/wordprocessingGroup" xmlns:wpi="http://schemas.microsoft.com/office/word/2010/wordprocessingInk" xmlns:wne="http://schemas.microsoft.com/office/word/2006/wordml" xmlns:wps="http://schemas.microsoft.com/office/word/2010/wordprocessingShape" mc:Ignorable="w14 w15 w16se w16cid w16 w16cex w16sdtdh wp14">
   <w:endnote w:type="separator" w:id="-1">
     <w:p>
       <w:pPr>
@@ -1235,7 +1348,7 @@
 </file>
 
 <file path=word/footer1.xml><?xml version="1.0" encoding="utf-8"?>
-<w:ftr xmlns:wpc="http://schemas.microsoft.com/office/word/2010/wordprocessingCanvas" xmlns:cx="http://schemas.microsoft.com/office/drawing/2014/chartex" xmlns:cx1="http://schemas.microsoft.com/office/drawing/2015/9/8/chartex" xmlns:cx2="http://schemas.microsoft.com/office/drawing/2015/10/21/chartex" xmlns:cx3="http://schemas.microsoft.com/office/drawing/2016/5/9/chartex" xmlns:cx4="http://schemas.microsoft.com/office/drawing/2016/5/10/chartex" xmlns:cx5="http://schemas.microsoft.com/office/drawing/2016/5/11/chartex" xmlns:cx6="http://schemas.microsoft.com/office/drawing/2016/5/12/chartex" xmlns:cx7="http://schemas.microsoft.com/office/drawing/2016/5/13/chartex" xmlns:cx8="http://schemas.microsoft.com/office/drawing/2016/5/14/chartex" xmlns:mc="http://schemas.openxmlformats.org/markup-compatibility/2006" xmlns:aink="http://schemas.microsoft.com/office/drawing/2016/ink" xmlns:am3d="http://schemas.microsoft.com/office/drawing/2017/model3d" xmlns:o="urn:schemas-microsoft-com:office:office" xmlns:r="http://schemas.openxmlformats.org/officeDocument/2006/relationships" xmlns:m="http://schemas.openxmlformats.org/officeDocument/2006/math" xmlns:v="urn:schemas-microsoft-com:vml" xmlns:wp14="http://schemas.microsoft.com/office/word/2010/wordprocessingDrawing" xmlns:wp="http://schemas.openxmlformats.org/drawingml/2006/wordprocessingDrawing" xmlns:w10="urn:schemas-microsoft-com:office:word" xmlns:w="http://schemas.openxmlformats.org/wordprocessingml/2006/main" xmlns:w14="http://schemas.microsoft.com/office/word/2010/wordml" xmlns:w15="http://schemas.microsoft.com/office/word/2012/wordml" xmlns:w16cid="http://schemas.microsoft.com/office/word/2016/wordml/cid" xmlns:w16se="http://schemas.microsoft.com/office/word/2015/wordml/symex" xmlns:wpg="http://schemas.microsoft.com/office/word/2010/wordprocessingGroup" xmlns:wpi="http://schemas.microsoft.com/office/word/2010/wordprocessingInk" xmlns:wne="http://schemas.microsoft.com/office/word/2006/wordml" xmlns:wps="http://schemas.microsoft.com/office/word/2010/wordprocessingShape" mc:Ignorable="w14 w15 w16se w16cid wp14">
+<w:ftr xmlns:wpc="http://schemas.microsoft.com/office/word/2010/wordprocessingCanvas" xmlns:cx="http://schemas.microsoft.com/office/drawing/2014/chartex" xmlns:cx1="http://schemas.microsoft.com/office/drawing/2015/9/8/chartex" xmlns:cx2="http://schemas.microsoft.com/office/drawing/2015/10/21/chartex" xmlns:cx3="http://schemas.microsoft.com/office/drawing/2016/5/9/chartex" xmlns:cx4="http://schemas.microsoft.com/office/drawing/2016/5/10/chartex" xmlns:cx5="http://schemas.microsoft.com/office/drawing/2016/5/11/chartex" xmlns:cx6="http://schemas.microsoft.com/office/drawing/2016/5/12/chartex" xmlns:cx7="http://schemas.microsoft.com/office/drawing/2016/5/13/chartex" xmlns:cx8="http://schemas.microsoft.com/office/drawing/2016/5/14/chartex" xmlns:mc="http://schemas.openxmlformats.org/markup-compatibility/2006" xmlns:aink="http://schemas.microsoft.com/office/drawing/2016/ink" xmlns:am3d="http://schemas.microsoft.com/office/drawing/2017/model3d" xmlns:o="urn:schemas-microsoft-com:office:office" xmlns:r="http://schemas.openxmlformats.org/officeDocument/2006/relationships" xmlns:m="http://schemas.openxmlformats.org/officeDocument/2006/math" xmlns:v="urn:schemas-microsoft-com:vml" xmlns:wp14="http://schemas.microsoft.com/office/word/2010/wordprocessingDrawing" xmlns:wp="http://schemas.openxmlformats.org/drawingml/2006/wordprocessingDrawing" xmlns:w10="urn:schemas-microsoft-com:office:word" xmlns:w="http://schemas.openxmlformats.org/wordprocessingml/2006/main" xmlns:w14="http://schemas.microsoft.com/office/word/2010/wordml" xmlns:w15="http://schemas.microsoft.com/office/word/2012/wordml" xmlns:w16cex="http://schemas.microsoft.com/office/word/2018/wordml/cex" xmlns:w16cid="http://schemas.microsoft.com/office/word/2016/wordml/cid" xmlns:w16="http://schemas.microsoft.com/office/word/2018/wordml" xmlns:w16sdtdh="http://schemas.microsoft.com/office/word/2020/wordml/sdtdatahash" xmlns:w16se="http://schemas.microsoft.com/office/word/2015/wordml/symex" xmlns:wpg="http://schemas.microsoft.com/office/word/2010/wordprocessingGroup" xmlns:wpi="http://schemas.microsoft.com/office/word/2010/wordprocessingInk" xmlns:wne="http://schemas.microsoft.com/office/word/2006/wordml" xmlns:wps="http://schemas.microsoft.com/office/word/2010/wordprocessingShape" mc:Ignorable="w14 w15 w16se w16cid w16 w16cex w16sdtdh wp14">
   <w:p>
     <w:pPr>
       <w:spacing w:after="0" w:line="240" w:lineRule="auto"/>
@@ -1270,7 +1383,7 @@
 </file>
 
 <file path=word/footer2.xml><?xml version="1.0" encoding="utf-8"?>
-<w:ftr xmlns:wpc="http://schemas.microsoft.com/office/word/2010/wordprocessingCanvas" xmlns:cx="http://schemas.microsoft.com/office/drawing/2014/chartex" xmlns:cx1="http://schemas.microsoft.com/office/drawing/2015/9/8/chartex" xmlns:cx2="http://schemas.microsoft.com/office/drawing/2015/10/21/chartex" xmlns:cx3="http://schemas.microsoft.com/office/drawing/2016/5/9/chartex" xmlns:cx4="http://schemas.microsoft.com/office/drawing/2016/5/10/chartex" xmlns:cx5="http://schemas.microsoft.com/office/drawing/2016/5/11/chartex" xmlns:cx6="http://schemas.microsoft.com/office/drawing/2016/5/12/chartex" xmlns:cx7="http://schemas.microsoft.com/office/drawing/2016/5/13/chartex" xmlns:cx8="http://schemas.microsoft.com/office/drawing/2016/5/14/chartex" xmlns:mc="http://schemas.openxmlformats.org/markup-compatibility/2006" xmlns:aink="http://schemas.microsoft.com/office/drawing/2016/ink" xmlns:am3d="http://schemas.microsoft.com/office/drawing/2017/model3d" xmlns:o="urn:schemas-microsoft-com:office:office" xmlns:r="http://schemas.openxmlformats.org/officeDocument/2006/relationships" xmlns:m="http://schemas.openxmlformats.org/officeDocument/2006/math" xmlns:v="urn:schemas-microsoft-com:vml" xmlns:wp14="http://schemas.microsoft.com/office/word/2010/wordprocessingDrawing" xmlns:wp="http://schemas.openxmlformats.org/drawingml/2006/wordprocessingDrawing" xmlns:w10="urn:schemas-microsoft-com:office:word" xmlns:w="http://schemas.openxmlformats.org/wordprocessingml/2006/main" xmlns:w14="http://schemas.microsoft.com/office/word/2010/wordml" xmlns:w15="http://schemas.microsoft.com/office/word/2012/wordml" xmlns:w16cid="http://schemas.microsoft.com/office/word/2016/wordml/cid" xmlns:w16se="http://schemas.microsoft.com/office/word/2015/wordml/symex" xmlns:wpg="http://schemas.microsoft.com/office/word/2010/wordprocessingGroup" xmlns:wpi="http://schemas.microsoft.com/office/word/2010/wordprocessingInk" xmlns:wne="http://schemas.microsoft.com/office/word/2006/wordml" xmlns:wps="http://schemas.microsoft.com/office/word/2010/wordprocessingShape" mc:Ignorable="w14 w15 w16se w16cid wp14">
+<w:ftr xmlns:wpc="http://schemas.microsoft.com/office/word/2010/wordprocessingCanvas" xmlns:cx="http://schemas.microsoft.com/office/drawing/2014/chartex" xmlns:cx1="http://schemas.microsoft.com/office/drawing/2015/9/8/chartex" xmlns:cx2="http://schemas.microsoft.com/office/drawing/2015/10/21/chartex" xmlns:cx3="http://schemas.microsoft.com/office/drawing/2016/5/9/chartex" xmlns:cx4="http://schemas.microsoft.com/office/drawing/2016/5/10/chartex" xmlns:cx5="http://schemas.microsoft.com/office/drawing/2016/5/11/chartex" xmlns:cx6="http://schemas.microsoft.com/office/drawing/2016/5/12/chartex" xmlns:cx7="http://schemas.microsoft.com/office/drawing/2016/5/13/chartex" xmlns:cx8="http://schemas.microsoft.com/office/drawing/2016/5/14/chartex" xmlns:mc="http://schemas.openxmlformats.org/markup-compatibility/2006" xmlns:aink="http://schemas.microsoft.com/office/drawing/2016/ink" xmlns:am3d="http://schemas.microsoft.com/office/drawing/2017/model3d" xmlns:o="urn:schemas-microsoft-com:office:office" xmlns:r="http://schemas.openxmlformats.org/officeDocument/2006/relationships" xmlns:m="http://schemas.openxmlformats.org/officeDocument/2006/math" xmlns:v="urn:schemas-microsoft-com:vml" xmlns:wp14="http://schemas.microsoft.com/office/word/2010/wordprocessingDrawing" xmlns:wp="http://schemas.openxmlformats.org/drawingml/2006/wordprocessingDrawing" xmlns:w10="urn:schemas-microsoft-com:office:word" xmlns:w="http://schemas.openxmlformats.org/wordprocessingml/2006/main" xmlns:w14="http://schemas.microsoft.com/office/word/2010/wordml" xmlns:w15="http://schemas.microsoft.com/office/word/2012/wordml" xmlns:w16cex="http://schemas.microsoft.com/office/word/2018/wordml/cex" xmlns:w16cid="http://schemas.microsoft.com/office/word/2016/wordml/cid" xmlns:w16="http://schemas.microsoft.com/office/word/2018/wordml" xmlns:w16sdtdh="http://schemas.microsoft.com/office/word/2020/wordml/sdtdatahash" xmlns:w16se="http://schemas.microsoft.com/office/word/2015/wordml/symex" xmlns:wpg="http://schemas.microsoft.com/office/word/2010/wordprocessingGroup" xmlns:wpi="http://schemas.microsoft.com/office/word/2010/wordprocessingInk" xmlns:wne="http://schemas.microsoft.com/office/word/2006/wordml" xmlns:wps="http://schemas.microsoft.com/office/word/2010/wordprocessingShape" mc:Ignorable="w14 w15 w16se w16cid w16 w16cex w16sdtdh wp14">
   <w:p>
     <w:pPr>
       <w:spacing w:after="0" w:line="240" w:lineRule="auto"/>
@@ -1305,7 +1418,7 @@
 </file>
 
 <file path=word/footnotes.xml><?xml version="1.0" encoding="utf-8"?>
-<w:footnotes xmlns:wpc="http://schemas.microsoft.com/office/word/2010/wordprocessingCanvas" xmlns:cx="http://schemas.microsoft.com/office/drawing/2014/chartex" xmlns:cx1="http://schemas.microsoft.com/office/drawing/2015/9/8/chartex" xmlns:cx2="http://schemas.microsoft.com/office/drawing/2015/10/21/chartex" xmlns:cx3="http://schemas.microsoft.com/office/drawing/2016/5/9/chartex" xmlns:cx4="http://schemas.microsoft.com/office/drawing/2016/5/10/chartex" xmlns:cx5="http://schemas.microsoft.com/office/drawing/2016/5/11/chartex" xmlns:cx6="http://schemas.microsoft.com/office/drawing/2016/5/12/chartex" xmlns:cx7="http://schemas.microsoft.com/office/drawing/2016/5/13/chartex" xmlns:cx8="http://schemas.microsoft.com/office/drawing/2016/5/14/chartex" xmlns:mc="http://schemas.openxmlformats.org/markup-compatibility/2006" xmlns:aink="http://schemas.microsoft.com/office/drawing/2016/ink" xmlns:am3d="http://schemas.microsoft.com/office/drawing/2017/model3d" xmlns:o="urn:schemas-microsoft-com:office:office" xmlns:r="http://schemas.openxmlformats.org/officeDocument/2006/relationships" xmlns:m="http://schemas.openxmlformats.org/officeDocument/2006/math" xmlns:v="urn:schemas-microsoft-com:vml" xmlns:wp14="http://schemas.microsoft.com/office/word/2010/wordprocessingDrawing" xmlns:wp="http://schemas.openxmlformats.org/drawingml/2006/wordprocessingDrawing" xmlns:w10="urn:schemas-microsoft-com:office:word" xmlns:w="http://schemas.openxmlformats.org/wordprocessingml/2006/main" xmlns:w14="http://schemas.microsoft.com/office/word/2010/wordml" xmlns:w15="http://schemas.microsoft.com/office/word/2012/wordml" xmlns:w16cid="http://schemas.microsoft.com/office/word/2016/wordml/cid" xmlns:w16se="http://schemas.microsoft.com/office/word/2015/wordml/symex" xmlns:wpg="http://schemas.microsoft.com/office/word/2010/wordprocessingGroup" xmlns:wpi="http://schemas.microsoft.com/office/word/2010/wordprocessingInk" xmlns:wne="http://schemas.microsoft.com/office/word/2006/wordml" xmlns:wps="http://schemas.microsoft.com/office/word/2010/wordprocessingShape" mc:Ignorable="w14 w15 w16se w16cid wp14">
+<w:footnotes xmlns:wpc="http://schemas.microsoft.com/office/word/2010/wordprocessingCanvas" xmlns:cx="http://schemas.microsoft.com/office/drawing/2014/chartex" xmlns:cx1="http://schemas.microsoft.com/office/drawing/2015/9/8/chartex" xmlns:cx2="http://schemas.microsoft.com/office/drawing/2015/10/21/chartex" xmlns:cx3="http://schemas.microsoft.com/office/drawing/2016/5/9/chartex" xmlns:cx4="http://schemas.microsoft.com/office/drawing/2016/5/10/chartex" xmlns:cx5="http://schemas.microsoft.com/office/drawing/2016/5/11/chartex" xmlns:cx6="http://schemas.microsoft.com/office/drawing/2016/5/12/chartex" xmlns:cx7="http://schemas.microsoft.com/office/drawing/2016/5/13/chartex" xmlns:cx8="http://schemas.microsoft.com/office/drawing/2016/5/14/chartex" xmlns:mc="http://schemas.openxmlformats.org/markup-compatibility/2006" xmlns:aink="http://schemas.microsoft.com/office/drawing/2016/ink" xmlns:am3d="http://schemas.microsoft.com/office/drawing/2017/model3d" xmlns:o="urn:schemas-microsoft-com:office:office" xmlns:r="http://schemas.openxmlformats.org/officeDocument/2006/relationships" xmlns:m="http://schemas.openxmlformats.org/officeDocument/2006/math" xmlns:v="urn:schemas-microsoft-com:vml" xmlns:wp14="http://schemas.microsoft.com/office/word/2010/wordprocessingDrawing" xmlns:wp="http://schemas.openxmlformats.org/drawingml/2006/wordprocessingDrawing" xmlns:w10="urn:schemas-microsoft-com:office:word" xmlns:w="http://schemas.openxmlformats.org/wordprocessingml/2006/main" xmlns:w14="http://schemas.microsoft.com/office/word/2010/wordml" xmlns:w15="http://schemas.microsoft.com/office/word/2012/wordml" xmlns:w16cex="http://schemas.microsoft.com/office/word/2018/wordml/cex" xmlns:w16cid="http://schemas.microsoft.com/office/word/2016/wordml/cid" xmlns:w16="http://schemas.microsoft.com/office/word/2018/wordml" xmlns:w16sdtdh="http://schemas.microsoft.com/office/word/2020/wordml/sdtdatahash" xmlns:w16se="http://schemas.microsoft.com/office/word/2015/wordml/symex" xmlns:wpg="http://schemas.microsoft.com/office/word/2010/wordprocessingGroup" xmlns:wpi="http://schemas.microsoft.com/office/word/2010/wordprocessingInk" xmlns:wne="http://schemas.microsoft.com/office/word/2006/wordml" xmlns:wps="http://schemas.microsoft.com/office/word/2010/wordprocessingShape" mc:Ignorable="w14 w15 w16se w16cid w16 w16cex w16sdtdh wp14">
   <w:footnote w:type="separator" w:id="-1">
     <w:p>
       <w:pPr>
@@ -1330,7 +1443,7 @@
 </file>
 
 <file path=word/header1.xml><?xml version="1.0" encoding="utf-8"?>
-<w:hdr xmlns:wpc="http://schemas.microsoft.com/office/word/2010/wordprocessingCanvas" xmlns:cx="http://schemas.microsoft.com/office/drawing/2014/chartex" xmlns:cx1="http://schemas.microsoft.com/office/drawing/2015/9/8/chartex" xmlns:cx2="http://schemas.microsoft.com/office/drawing/2015/10/21/chartex" xmlns:cx3="http://schemas.microsoft.com/office/drawing/2016/5/9/chartex" xmlns:cx4="http://schemas.microsoft.com/office/drawing/2016/5/10/chartex" xmlns:cx5="http://schemas.microsoft.com/office/drawing/2016/5/11/chartex" xmlns:cx6="http://schemas.microsoft.com/office/drawing/2016/5/12/chartex" xmlns:cx7="http://schemas.microsoft.com/office/drawing/2016/5/13/chartex" xmlns:cx8="http://schemas.microsoft.com/office/drawing/2016/5/14/chartex" xmlns:mc="http://schemas.openxmlformats.org/markup-compatibility/2006" xmlns:aink="http://schemas.microsoft.com/office/drawing/2016/ink" xmlns:am3d="http://schemas.microsoft.com/office/drawing/2017/model3d" xmlns:o="urn:schemas-microsoft-com:office:office" xmlns:r="http://schemas.openxmlformats.org/officeDocument/2006/relationships" xmlns:m="http://schemas.openxmlformats.org/officeDocument/2006/math" xmlns:v="urn:schemas-microsoft-com:vml" xmlns:wp14="http://schemas.microsoft.com/office/word/2010/wordprocessingDrawing" xmlns:wp="http://schemas.openxmlformats.org/drawingml/2006/wordprocessingDrawing" xmlns:w10="urn:schemas-microsoft-com:office:word" xmlns:w="http://schemas.openxmlformats.org/wordprocessingml/2006/main" xmlns:w14="http://schemas.microsoft.com/office/word/2010/wordml" xmlns:w15="http://schemas.microsoft.com/office/word/2012/wordml" xmlns:w16cid="http://schemas.microsoft.com/office/word/2016/wordml/cid" xmlns:w16se="http://schemas.microsoft.com/office/word/2015/wordml/symex" xmlns:wpg="http://schemas.microsoft.com/office/word/2010/wordprocessingGroup" xmlns:wpi="http://schemas.microsoft.com/office/word/2010/wordprocessingInk" xmlns:wne="http://schemas.microsoft.com/office/word/2006/wordml" xmlns:wps="http://schemas.microsoft.com/office/word/2010/wordprocessingShape" mc:Ignorable="w14 w15 w16se w16cid wp14">
+<w:hdr xmlns:wpc="http://schemas.microsoft.com/office/word/2010/wordprocessingCanvas" xmlns:cx="http://schemas.microsoft.com/office/drawing/2014/chartex" xmlns:cx1="http://schemas.microsoft.com/office/drawing/2015/9/8/chartex" xmlns:cx2="http://schemas.microsoft.com/office/drawing/2015/10/21/chartex" xmlns:cx3="http://schemas.microsoft.com/office/drawing/2016/5/9/chartex" xmlns:cx4="http://schemas.microsoft.com/office/drawing/2016/5/10/chartex" xmlns:cx5="http://schemas.microsoft.com/office/drawing/2016/5/11/chartex" xmlns:cx6="http://schemas.microsoft.com/office/drawing/2016/5/12/chartex" xmlns:cx7="http://schemas.microsoft.com/office/drawing/2016/5/13/chartex" xmlns:cx8="http://schemas.microsoft.com/office/drawing/2016/5/14/chartex" xmlns:mc="http://schemas.openxmlformats.org/markup-compatibility/2006" xmlns:aink="http://schemas.microsoft.com/office/drawing/2016/ink" xmlns:am3d="http://schemas.microsoft.com/office/drawing/2017/model3d" xmlns:o="urn:schemas-microsoft-com:office:office" xmlns:r="http://schemas.openxmlformats.org/officeDocument/2006/relationships" xmlns:m="http://schemas.openxmlformats.org/officeDocument/2006/math" xmlns:v="urn:schemas-microsoft-com:vml" xmlns:wp14="http://schemas.microsoft.com/office/word/2010/wordprocessingDrawing" xmlns:wp="http://schemas.openxmlformats.org/drawingml/2006/wordprocessingDrawing" xmlns:w10="urn:schemas-microsoft-com:office:word" xmlns:w="http://schemas.openxmlformats.org/wordprocessingml/2006/main" xmlns:w14="http://schemas.microsoft.com/office/word/2010/wordml" xmlns:w15="http://schemas.microsoft.com/office/word/2012/wordml" xmlns:w16cex="http://schemas.microsoft.com/office/word/2018/wordml/cex" xmlns:w16cid="http://schemas.microsoft.com/office/word/2016/wordml/cid" xmlns:w16="http://schemas.microsoft.com/office/word/2018/wordml" xmlns:w16sdtdh="http://schemas.microsoft.com/office/word/2020/wordml/sdtdatahash" xmlns:w16se="http://schemas.microsoft.com/office/word/2015/wordml/symex" xmlns:wpg="http://schemas.microsoft.com/office/word/2010/wordprocessingGroup" xmlns:wpi="http://schemas.microsoft.com/office/word/2010/wordprocessingInk" xmlns:wne="http://schemas.microsoft.com/office/word/2006/wordml" xmlns:wps="http://schemas.microsoft.com/office/word/2010/wordprocessingShape" mc:Ignorable="w14 w15 w16se w16cid w16 w16cex w16sdtdh wp14">
   <w:p>
     <w:pPr>
       <w:spacing w:after="0" w:line="240" w:lineRule="auto"/>
@@ -1474,7 +1587,7 @@
 </file>
 
 <file path=word/header2.xml><?xml version="1.0" encoding="utf-8"?>
-<w:hdr xmlns:wpc="http://schemas.microsoft.com/office/word/2010/wordprocessingCanvas" xmlns:cx="http://schemas.microsoft.com/office/drawing/2014/chartex" xmlns:cx1="http://schemas.microsoft.com/office/drawing/2015/9/8/chartex" xmlns:cx2="http://schemas.microsoft.com/office/drawing/2015/10/21/chartex" xmlns:cx3="http://schemas.microsoft.com/office/drawing/2016/5/9/chartex" xmlns:cx4="http://schemas.microsoft.com/office/drawing/2016/5/10/chartex" xmlns:cx5="http://schemas.microsoft.com/office/drawing/2016/5/11/chartex" xmlns:cx6="http://schemas.microsoft.com/office/drawing/2016/5/12/chartex" xmlns:cx7="http://schemas.microsoft.com/office/drawing/2016/5/13/chartex" xmlns:cx8="http://schemas.microsoft.com/office/drawing/2016/5/14/chartex" xmlns:mc="http://schemas.openxmlformats.org/markup-compatibility/2006" xmlns:aink="http://schemas.microsoft.com/office/drawing/2016/ink" xmlns:am3d="http://schemas.microsoft.com/office/drawing/2017/model3d" xmlns:o="urn:schemas-microsoft-com:office:office" xmlns:r="http://schemas.openxmlformats.org/officeDocument/2006/relationships" xmlns:m="http://schemas.openxmlformats.org/officeDocument/2006/math" xmlns:v="urn:schemas-microsoft-com:vml" xmlns:wp14="http://schemas.microsoft.com/office/word/2010/wordprocessingDrawing" xmlns:wp="http://schemas.openxmlformats.org/drawingml/2006/wordprocessingDrawing" xmlns:w10="urn:schemas-microsoft-com:office:word" xmlns:w="http://schemas.openxmlformats.org/wordprocessingml/2006/main" xmlns:w14="http://schemas.microsoft.com/office/word/2010/wordml" xmlns:w15="http://schemas.microsoft.com/office/word/2012/wordml" xmlns:w16cid="http://schemas.microsoft.com/office/word/2016/wordml/cid" xmlns:w16se="http://schemas.microsoft.com/office/word/2015/wordml/symex" xmlns:wpg="http://schemas.microsoft.com/office/word/2010/wordprocessingGroup" xmlns:wpi="http://schemas.microsoft.com/office/word/2010/wordprocessingInk" xmlns:wne="http://schemas.microsoft.com/office/word/2006/wordml" xmlns:wps="http://schemas.microsoft.com/office/word/2010/wordprocessingShape" mc:Ignorable="w14 w15 w16se w16cid wp14">
+<w:hdr xmlns:wpc="http://schemas.microsoft.com/office/word/2010/wordprocessingCanvas" xmlns:cx="http://schemas.microsoft.com/office/drawing/2014/chartex" xmlns:cx1="http://schemas.microsoft.com/office/drawing/2015/9/8/chartex" xmlns:cx2="http://schemas.microsoft.com/office/drawing/2015/10/21/chartex" xmlns:cx3="http://schemas.microsoft.com/office/drawing/2016/5/9/chartex" xmlns:cx4="http://schemas.microsoft.com/office/drawing/2016/5/10/chartex" xmlns:cx5="http://schemas.microsoft.com/office/drawing/2016/5/11/chartex" xmlns:cx6="http://schemas.microsoft.com/office/drawing/2016/5/12/chartex" xmlns:cx7="http://schemas.microsoft.com/office/drawing/2016/5/13/chartex" xmlns:cx8="http://schemas.microsoft.com/office/drawing/2016/5/14/chartex" xmlns:mc="http://schemas.openxmlformats.org/markup-compatibility/2006" xmlns:aink="http://schemas.microsoft.com/office/drawing/2016/ink" xmlns:am3d="http://schemas.microsoft.com/office/drawing/2017/model3d" xmlns:o="urn:schemas-microsoft-com:office:office" xmlns:r="http://schemas.openxmlformats.org/officeDocument/2006/relationships" xmlns:m="http://schemas.openxmlformats.org/officeDocument/2006/math" xmlns:v="urn:schemas-microsoft-com:vml" xmlns:wp14="http://schemas.microsoft.com/office/word/2010/wordprocessingDrawing" xmlns:wp="http://schemas.openxmlformats.org/drawingml/2006/wordprocessingDrawing" xmlns:w10="urn:schemas-microsoft-com:office:word" xmlns:w="http://schemas.openxmlformats.org/wordprocessingml/2006/main" xmlns:w14="http://schemas.microsoft.com/office/word/2010/wordml" xmlns:w15="http://schemas.microsoft.com/office/word/2012/wordml" xmlns:w16cex="http://schemas.microsoft.com/office/word/2018/wordml/cex" xmlns:w16cid="http://schemas.microsoft.com/office/word/2016/wordml/cid" xmlns:w16="http://schemas.microsoft.com/office/word/2018/wordml" xmlns:w16sdtdh="http://schemas.microsoft.com/office/word/2020/wordml/sdtdatahash" xmlns:w16se="http://schemas.microsoft.com/office/word/2015/wordml/symex" xmlns:wpg="http://schemas.microsoft.com/office/word/2010/wordprocessingGroup" xmlns:wpi="http://schemas.microsoft.com/office/word/2010/wordprocessingInk" xmlns:wne="http://schemas.microsoft.com/office/word/2006/wordml" xmlns:wps="http://schemas.microsoft.com/office/word/2010/wordprocessingShape" mc:Ignorable="w14 w15 w16se w16cid w16 w16cex w16sdtdh wp14">
   <w:p>
     <w:pPr>
       <w:spacing w:after="0" w:line="240" w:lineRule="auto"/>
@@ -1618,7 +1731,7 @@
 </file>
 
 <file path=word/styles.xml><?xml version="1.0" encoding="utf-8"?>
-<w:styles xmlns:mc="http://schemas.openxmlformats.org/markup-compatibility/2006" xmlns:r="http://schemas.openxmlformats.org/officeDocument/2006/relationships" xmlns:w="http://schemas.openxmlformats.org/wordprocessingml/2006/main" xmlns:w14="http://schemas.microsoft.com/office/word/2010/wordml" xmlns:w15="http://schemas.microsoft.com/office/word/2012/wordml" xmlns:w16cid="http://schemas.microsoft.com/office/word/2016/wordml/cid" xmlns:w16se="http://schemas.microsoft.com/office/word/2015/wordml/symex" mc:Ignorable="w14 w15 w16se w16cid">
+<w:styles xmlns:mc="http://schemas.openxmlformats.org/markup-compatibility/2006" xmlns:r="http://schemas.openxmlformats.org/officeDocument/2006/relationships" xmlns:w="http://schemas.openxmlformats.org/wordprocessingml/2006/main" xmlns:w14="http://schemas.microsoft.com/office/word/2010/wordml" xmlns:w15="http://schemas.microsoft.com/office/word/2012/wordml" xmlns:w16cex="http://schemas.microsoft.com/office/word/2018/wordml/cex" xmlns:w16cid="http://schemas.microsoft.com/office/word/2016/wordml/cid" xmlns:w16="http://schemas.microsoft.com/office/word/2018/wordml" xmlns:w16sdtdh="http://schemas.microsoft.com/office/word/2020/wordml/sdtdatahash" xmlns:w16se="http://schemas.microsoft.com/office/word/2015/wordml/symex" mc:Ignorable="w14 w15 w16se w16cid w16 w16cex w16sdtdh">
   <w:docDefaults>
     <w:rPrDefault>
       <w:rPr>

</xml_diff>